<commit_message>
Add Edits from bill
</commit_message>
<xml_diff>
--- a/Letterhead1.docx
+++ b/Letterhead1.docx
@@ -32,15 +32,39 @@
                 <w:szCs w:val="36"/>
               </w:rPr>
             </w:pPr>
-            <w:bookmarkStart w:id="0" w:name="_GoBack"/>
-            <w:bookmarkEnd w:id="0"/>
+            <w:proofErr w:type="spellStart"/>
             <w:r>
               <w:rPr>
                 <w:rFonts w:ascii="Berlin Sans FB Demi" w:hAnsi="Berlin Sans FB Demi"/>
                 <w:sz w:val="36"/>
                 <w:szCs w:val="36"/>
               </w:rPr>
-              <w:t>Title of the Organization</w:t>
+              <w:t>Leaffrey</w:t>
+            </w:r>
+            <w:proofErr w:type="spellEnd"/>
+            <w:r>
+              <w:rPr>
+                <w:rFonts w:ascii="Berlin Sans FB Demi" w:hAnsi="Berlin Sans FB Demi"/>
+                <w:sz w:val="36"/>
+                <w:szCs w:val="36"/>
+              </w:rPr>
+              <w:t xml:space="preserve"> Pain</w:t>
+            </w:r>
+            <w:r>
+              <w:rPr>
+                <w:rFonts w:ascii="Berlin Sans FB Demi" w:hAnsi="Berlin Sans FB Demi"/>
+                <w:sz w:val="36"/>
+                <w:szCs w:val="36"/>
+              </w:rPr>
+              <w:t>t</w:t>
+            </w:r>
+            <w:r>
+              <w:rPr>
+                <w:rFonts w:ascii="Berlin Sans FB Demi" w:hAnsi="Berlin Sans FB Demi"/>
+                <w:sz w:val="36"/>
+                <w:szCs w:val="36"/>
+              </w:rPr>
+              <w:t xml:space="preserve">ing  </w:t>
             </w:r>
           </w:p>
           <w:p>
@@ -57,7 +81,31 @@
                 <w:sz w:val="28"/>
                 <w:szCs w:val="28"/>
               </w:rPr>
-              <w:t xml:space="preserve">Street address                            </w:t>
+              <w:t>354 Easy Street</w:t>
+            </w:r>
+            <w:r>
+              <w:rPr>
+                <w:rFonts w:ascii="Bitstream Vera Sans" w:hAnsi="Bitstream Vera Sans"/>
+                <w:sz w:val="28"/>
+                <w:szCs w:val="28"/>
+              </w:rPr>
+              <w:t xml:space="preserve">                        </w:t>
+            </w:r>
+            <w:r>
+              <w:rPr>
+                <w:rFonts w:ascii="Bitstream Vera Sans" w:hAnsi="Bitstream Vera Sans"/>
+                <w:sz w:val="28"/>
+                <w:szCs w:val="28"/>
+              </w:rPr>
+              <w:t xml:space="preserve"> </w:t>
+            </w:r>
+            <w:r>
+              <w:rPr>
+                <w:rFonts w:ascii="Bitstream Vera Sans" w:hAnsi="Bitstream Vera Sans"/>
+                <w:sz w:val="28"/>
+                <w:szCs w:val="28"/>
+              </w:rPr>
+              <w:t xml:space="preserve"> </w:t>
             </w:r>
             <w:r>
               <w:rPr>
@@ -99,16 +147,401 @@
                 <w:sz w:val="28"/>
                 <w:szCs w:val="28"/>
               </w:rPr>
-              <w:t>City, State zip                               web site www.homepage.home</w:t>
+              <w:t>Portage</w:t>
+            </w:r>
+            <w:r>
+              <w:rPr>
+                <w:rFonts w:ascii="Bitstream Vera Sans" w:hAnsi="Bitstream Vera Sans"/>
+                <w:sz w:val="28"/>
+                <w:szCs w:val="28"/>
+              </w:rPr>
+              <w:t xml:space="preserve">, </w:t>
+            </w:r>
+            <w:r>
+              <w:rPr>
+                <w:rFonts w:ascii="Bitstream Vera Sans" w:hAnsi="Bitstream Vera Sans"/>
+                <w:sz w:val="28"/>
+                <w:szCs w:val="28"/>
+              </w:rPr>
+              <w:t xml:space="preserve">MI 49024 </w:t>
+            </w:r>
+            <w:r>
+              <w:rPr>
+                <w:rFonts w:ascii="Bitstream Vera Sans" w:hAnsi="Bitstream Vera Sans"/>
+                <w:sz w:val="28"/>
+                <w:szCs w:val="28"/>
+              </w:rPr>
+              <w:t xml:space="preserve">                  </w:t>
+            </w:r>
+            <w:r>
+              <w:rPr>
+                <w:rFonts w:ascii="Bitstream Vera Sans" w:hAnsi="Bitstream Vera Sans"/>
+                <w:sz w:val="28"/>
+                <w:szCs w:val="28"/>
+              </w:rPr>
+              <w:t xml:space="preserve">     </w:t>
+            </w:r>
+            <w:r>
+              <w:rPr>
+                <w:rFonts w:ascii="Bitstream Vera Sans" w:hAnsi="Bitstream Vera Sans"/>
+                <w:sz w:val="28"/>
+                <w:szCs w:val="28"/>
+              </w:rPr>
+              <w:t xml:space="preserve">     web site www.</w:t>
+            </w:r>
+            <w:r>
+              <w:rPr>
+                <w:rFonts w:ascii="Bitstream Vera Sans" w:hAnsi="Bitstream Vera Sans"/>
+                <w:sz w:val="28"/>
+                <w:szCs w:val="28"/>
+              </w:rPr>
+              <w:t>leaffrey.com</w:t>
             </w:r>
           </w:p>
         </w:tc>
       </w:tr>
     </w:tbl>
     <w:p/>
+    <w:p>
+      <w:pPr>
+        <w:spacing w:after="80"/>
+        <w:jc w:val="both"/>
+      </w:pPr>
+      <w:bookmarkStart w:id="0" w:name="_GoBack"/>
+      <w:r>
+        <w:t>August 12, 2016</w:t>
+      </w:r>
+    </w:p>
+    <w:p>
+      <w:pPr>
+        <w:spacing w:after="80"/>
+        <w:jc w:val="both"/>
+      </w:pPr>
+    </w:p>
+    <w:p>
+      <w:pPr>
+        <w:spacing w:after="80"/>
+        <w:jc w:val="both"/>
+      </w:pPr>
+      <w:r>
+        <w:t>Ali Jen Manager</w:t>
+      </w:r>
+    </w:p>
+    <w:p>
+      <w:pPr>
+        <w:spacing w:after="80"/>
+        <w:jc w:val="both"/>
+      </w:pPr>
+      <w:r>
+        <w:t>Circuit City</w:t>
+      </w:r>
+    </w:p>
+    <w:p>
+      <w:pPr>
+        <w:spacing w:after="80"/>
+        <w:jc w:val="both"/>
+      </w:pPr>
+      <w:r>
+        <w:t>7 Tyler Place</w:t>
+      </w:r>
+    </w:p>
+    <w:p>
+      <w:pPr>
+        <w:spacing w:after="80"/>
+        <w:jc w:val="both"/>
+      </w:pPr>
+      <w:r>
+        <w:t>Portage, MI 49024</w:t>
+      </w:r>
+    </w:p>
+    <w:p>
+      <w:pPr>
+        <w:spacing w:after="80"/>
+        <w:jc w:val="both"/>
+      </w:pPr>
+    </w:p>
+    <w:p>
+      <w:pPr>
+        <w:spacing w:after="80"/>
+        <w:jc w:val="both"/>
+      </w:pPr>
+      <w:r>
+        <w:t>With the</w:t>
+      </w:r>
+      <w:r>
+        <w:t xml:space="preserve"> </w:t>
+      </w:r>
+      <w:r>
+        <w:t xml:space="preserve">upcoming </w:t>
+      </w:r>
+      <w:r>
+        <w:t>holiday season</w:t>
+      </w:r>
+      <w:r>
+        <w:t xml:space="preserve"> it</w:t>
+      </w:r>
+      <w:r>
+        <w:t xml:space="preserve"> is time</w:t>
+      </w:r>
+      <w:r>
+        <w:t xml:space="preserve"> </w:t>
+      </w:r>
+      <w:r>
+        <w:t>to</w:t>
+      </w:r>
+      <w:r>
+        <w:t xml:space="preserve"> prepare your business to be a welcoming place for your customers.</w:t>
+      </w:r>
+      <w:r>
+        <w:t xml:space="preserve"> </w:t>
+      </w:r>
+      <w:r>
+        <w:t xml:space="preserve">For many businesses, the holiday season is when they receive 50% of their yearly sales.  </w:t>
+      </w:r>
+      <w:r>
+        <w:t xml:space="preserve">The appearance of your business has a direct impact on your sales. A study performed by M/A/R/C Research on 30,000 shoppers, found that the negative appearance of a store would cause 29% of shoppers to purchase </w:t>
+      </w:r>
+      <w:r>
+        <w:t>fewer</w:t>
+      </w:r>
+      <w:r>
+        <w:t xml:space="preserve"> items at the store and 14% of shoppers to stop visiting the store. </w:t>
+      </w:r>
+      <w:r>
+        <w:t>Your business h</w:t>
+      </w:r>
+      <w:r>
+        <w:t>aving worn, dirty, or unattractively painted walls will have a negative impact on your sales this holiday season.</w:t>
+      </w:r>
+    </w:p>
+    <w:p>
+      <w:pPr>
+        <w:spacing w:after="80"/>
+        <w:jc w:val="both"/>
+      </w:pPr>
+    </w:p>
+    <w:p>
+      <w:pPr>
+        <w:spacing w:after="80"/>
+        <w:jc w:val="both"/>
+      </w:pPr>
+      <w:proofErr w:type="spellStart"/>
+      <w:r>
+        <w:t>Leaffrey</w:t>
+      </w:r>
+      <w:proofErr w:type="spellEnd"/>
+      <w:r>
+        <w:t xml:space="preserve"> Painting can help your</w:t>
+      </w:r>
+      <w:r>
+        <w:t xml:space="preserve"> business</w:t>
+      </w:r>
+      <w:r>
+        <w:t xml:space="preserve">es to become an attractive </w:t>
+      </w:r>
+      <w:r>
+        <w:t xml:space="preserve">place for </w:t>
+      </w:r>
+      <w:r>
+        <w:t>your</w:t>
+      </w:r>
+      <w:r>
+        <w:t xml:space="preserve"> customer</w:t>
+      </w:r>
+      <w:r>
+        <w:t>s</w:t>
+      </w:r>
+      <w:r>
+        <w:t xml:space="preserve"> to shop</w:t>
+      </w:r>
+      <w:r>
+        <w:t>.</w:t>
+      </w:r>
+      <w:r>
+        <w:t xml:space="preserve"> </w:t>
+      </w:r>
+      <w:proofErr w:type="spellStart"/>
+      <w:r>
+        <w:t>Leaffrey</w:t>
+      </w:r>
+      <w:proofErr w:type="spellEnd"/>
+      <w:r>
+        <w:t xml:space="preserve"> Painting has improve</w:t>
+      </w:r>
+      <w:r>
+        <w:t>d</w:t>
+      </w:r>
+      <w:r>
+        <w:t xml:space="preserve"> the appearance </w:t>
+      </w:r>
+      <w:r>
+        <w:t>of</w:t>
+      </w:r>
+      <w:r>
+        <w:t xml:space="preserve"> small businesses, R.C. Toy Hut, to businesses as large as </w:t>
+      </w:r>
+      <w:proofErr w:type="spellStart"/>
+      <w:r>
+        <w:t>JCPenney</w:t>
+      </w:r>
+      <w:proofErr w:type="spellEnd"/>
+      <w:r>
+        <w:t>.</w:t>
+      </w:r>
+      <w:r>
+        <w:t xml:space="preserve"> </w:t>
+      </w:r>
+      <w:r>
+        <w:t xml:space="preserve">As </w:t>
+      </w:r>
+      <w:r>
+        <w:t>certified members</w:t>
+      </w:r>
+      <w:r>
+        <w:t xml:space="preserve"> of the Portage Remodeling Group, </w:t>
+      </w:r>
+      <w:proofErr w:type="spellStart"/>
+      <w:r>
+        <w:t>Leaffrey</w:t>
+      </w:r>
+      <w:proofErr w:type="spellEnd"/>
+      <w:r>
+        <w:t xml:space="preserve"> Painting has working partnerships with the top interior designers and contractors in the Portage area. </w:t>
+      </w:r>
+      <w:r>
+        <w:t xml:space="preserve">No matter </w:t>
+      </w:r>
+      <w:r>
+        <w:t xml:space="preserve">what </w:t>
+      </w:r>
+      <w:r>
+        <w:t>the size of your business</w:t>
+      </w:r>
+      <w:r>
+        <w:t xml:space="preserve"> is</w:t>
+      </w:r>
+      <w:r>
+        <w:t xml:space="preserve">, </w:t>
+      </w:r>
+      <w:proofErr w:type="spellStart"/>
+      <w:r>
+        <w:t>Leaffrey</w:t>
+      </w:r>
+      <w:proofErr w:type="spellEnd"/>
+      <w:r>
+        <w:t xml:space="preserve"> Painting will handle everything you need to create the attractive place for your customers to shop.</w:t>
+      </w:r>
+    </w:p>
+    <w:p>
+      <w:pPr>
+        <w:spacing w:after="80"/>
+        <w:jc w:val="both"/>
+      </w:pPr>
+    </w:p>
+    <w:p>
+      <w:pPr>
+        <w:spacing w:after="80"/>
+        <w:jc w:val="both"/>
+      </w:pPr>
+      <w:proofErr w:type="spellStart"/>
+      <w:r>
+        <w:t>Leaffrey</w:t>
+      </w:r>
+      <w:proofErr w:type="spellEnd"/>
+      <w:r>
+        <w:t xml:space="preserve"> Painting will consult with you</w:t>
+      </w:r>
+      <w:r>
+        <w:t>, at your business,</w:t>
+      </w:r>
+      <w:r>
+        <w:t xml:space="preserve"> to determine if your business needs a simple touch up paint job to a complete remodeling</w:t>
+      </w:r>
+      <w:r>
+        <w:t xml:space="preserve">. During the consultation </w:t>
+      </w:r>
+      <w:proofErr w:type="spellStart"/>
+      <w:r>
+        <w:t>Leaffrey</w:t>
+      </w:r>
+      <w:proofErr w:type="spellEnd"/>
+      <w:r>
+        <w:t xml:space="preserve"> Painting will give you a written estimate of the cost to create an attractive place for your customers to shop and when it will be accomplished.</w:t>
+      </w:r>
+    </w:p>
+    <w:p>
+      <w:pPr>
+        <w:spacing w:after="80"/>
+        <w:jc w:val="both"/>
+      </w:pPr>
+    </w:p>
+    <w:p>
+      <w:pPr>
+        <w:spacing w:after="80"/>
+        <w:jc w:val="both"/>
+      </w:pPr>
+      <w:r>
+        <w:t xml:space="preserve">Call us at (269)-555-12345, by September 1, 2016 for a free consultant and your first 5 gallons of paint will be free when choosing </w:t>
+      </w:r>
+      <w:proofErr w:type="spellStart"/>
+      <w:r>
+        <w:t>Leaffrey</w:t>
+      </w:r>
+      <w:proofErr w:type="spellEnd"/>
+      <w:r>
+        <w:t xml:space="preserve"> Painting for your Business.</w:t>
+      </w:r>
+    </w:p>
+    <w:p>
+      <w:pPr>
+        <w:spacing w:after="80"/>
+        <w:jc w:val="both"/>
+      </w:pPr>
+    </w:p>
+    <w:p>
+      <w:pPr>
+        <w:spacing w:after="80"/>
+        <w:jc w:val="both"/>
+      </w:pPr>
+      <w:r>
+        <w:t>Thank you,</w:t>
+      </w:r>
+    </w:p>
+    <w:p>
+      <w:pPr>
+        <w:spacing w:after="80"/>
+        <w:jc w:val="both"/>
+      </w:pPr>
+    </w:p>
+    <w:p>
+      <w:pPr>
+        <w:spacing w:after="80"/>
+        <w:jc w:val="both"/>
+      </w:pPr>
+      <w:r>
+        <w:t>Jeffrey Martin</w:t>
+      </w:r>
+    </w:p>
+    <w:p>
+      <w:pPr>
+        <w:spacing w:after="80"/>
+        <w:jc w:val="both"/>
+      </w:pPr>
+    </w:p>
+    <w:p>
+      <w:pPr>
+        <w:spacing w:after="80"/>
+        <w:jc w:val="both"/>
+      </w:pPr>
+      <w:r>
+        <w:t>Sales Manager</w:t>
+      </w:r>
+    </w:p>
+    <w:bookmarkEnd w:id="0"/>
+    <w:p/>
     <w:sectPr>
       <w:pgSz w:w="12240" w:h="15840"/>
-      <w:pgMar w:top="1440" w:right="1440" w:bottom="1440" w:left="1440" w:header="720" w:footer="720" w:gutter="0"/>
+      <w:pgMar w:top="1440" w:right="1440" w:bottom="864" w:left="1440" w:header="720" w:footer="720" w:gutter="0"/>
       <w:cols w:space="720"/>
       <w:docGrid w:linePitch="360"/>
     </w:sectPr>

</xml_diff>